<commit_message>
remove temp file from remoteserver
</commit_message>
<xml_diff>
--- a/Design3/Test_Script_Template.docx
+++ b/Design3/Test_Script_Template.docx
@@ -565,25 +565,23 @@
                 <w:sz w:val="16"/>
                 <w:szCs w:val="16"/>
               </w:rPr>
-              <w:t>Check pages for layout changes while increasing/</w:t>
-            </w:r>
-            <w:proofErr w:type="gramStart"/>
-            <w:r>
-              <w:rPr>
-                <w:color w:val="auto"/>
-                <w:sz w:val="16"/>
-                <w:szCs w:val="16"/>
-              </w:rPr>
-              <w:t>decreasing  font</w:t>
-            </w:r>
-            <w:proofErr w:type="gramEnd"/>
-            <w:r>
-              <w:rPr>
-                <w:color w:val="auto"/>
-                <w:sz w:val="16"/>
-                <w:szCs w:val="16"/>
-              </w:rPr>
-              <w:t xml:space="preserve"> size</w:t>
+              <w:t>Check pages for layout chan</w:t>
+            </w:r>
+            <w:r>
+              <w:rPr>
+                <w:color w:val="auto"/>
+                <w:sz w:val="16"/>
+                <w:szCs w:val="16"/>
+              </w:rPr>
+              <w:t>ges while increasing/decreasing</w:t>
+            </w:r>
+            <w:r>
+              <w:rPr>
+                <w:color w:val="auto"/>
+                <w:sz w:val="16"/>
+                <w:szCs w:val="16"/>
+              </w:rPr>
+              <w:t xml:space="preserve"> font size</w:t>
             </w:r>
           </w:p>
         </w:tc>
@@ -1716,33 +1714,15 @@
                 <w:sz w:val="16"/>
                 <w:szCs w:val="16"/>
               </w:rPr>
-              <w:t>/</w:t>
-            </w:r>
-            <w:proofErr w:type="gramStart"/>
-            <w:r>
-              <w:rPr>
-                <w:color w:val="auto"/>
-                <w:sz w:val="16"/>
-                <w:szCs w:val="16"/>
-              </w:rPr>
-              <w:t xml:space="preserve">decreasing </w:t>
-            </w:r>
-            <w:r>
-              <w:rPr>
-                <w:color w:val="auto"/>
-                <w:sz w:val="16"/>
-                <w:szCs w:val="16"/>
-              </w:rPr>
-              <w:t xml:space="preserve"> font</w:t>
-            </w:r>
-            <w:proofErr w:type="gramEnd"/>
-            <w:r>
-              <w:rPr>
-                <w:color w:val="auto"/>
-                <w:sz w:val="16"/>
-                <w:szCs w:val="16"/>
-              </w:rPr>
-              <w:t xml:space="preserve"> size</w:t>
+              <w:t xml:space="preserve">/decreasing </w:t>
+            </w:r>
+            <w:r>
+              <w:rPr>
+                <w:color w:val="auto"/>
+                <w:sz w:val="16"/>
+                <w:szCs w:val="16"/>
+              </w:rPr>
+              <w:t xml:space="preserve"> font size</w:t>
             </w:r>
           </w:p>
         </w:tc>
@@ -2885,25 +2865,7 @@
                 <w:sz w:val="16"/>
                 <w:szCs w:val="16"/>
               </w:rPr>
-              <w:t>Check pages for layout changes while increasing/</w:t>
-            </w:r>
-            <w:proofErr w:type="gramStart"/>
-            <w:r>
-              <w:rPr>
-                <w:color w:val="auto"/>
-                <w:sz w:val="16"/>
-                <w:szCs w:val="16"/>
-              </w:rPr>
-              <w:t>decreasing  font</w:t>
-            </w:r>
-            <w:proofErr w:type="gramEnd"/>
-            <w:r>
-              <w:rPr>
-                <w:color w:val="auto"/>
-                <w:sz w:val="16"/>
-                <w:szCs w:val="16"/>
-              </w:rPr>
-              <w:t xml:space="preserve"> size</w:t>
+              <w:t>Check pages for layout changes while increasing/decreasing  font size</w:t>
             </w:r>
           </w:p>
         </w:tc>
@@ -3962,8 +3924,6 @@
               </w:rPr>
               <w:t>Layout changes, but fully accessible and usable.</w:t>
             </w:r>
-            <w:bookmarkStart w:id="0" w:name="_GoBack"/>
-            <w:bookmarkEnd w:id="0"/>
           </w:p>
         </w:tc>
         <w:tc>
@@ -4033,25 +3993,7 @@
                 <w:sz w:val="16"/>
                 <w:szCs w:val="16"/>
               </w:rPr>
-              <w:t>Check pages for layout changes while increasing/</w:t>
-            </w:r>
-            <w:proofErr w:type="gramStart"/>
-            <w:r>
-              <w:rPr>
-                <w:color w:val="auto"/>
-                <w:sz w:val="16"/>
-                <w:szCs w:val="16"/>
-              </w:rPr>
-              <w:t>decreasing  font</w:t>
-            </w:r>
-            <w:proofErr w:type="gramEnd"/>
-            <w:r>
-              <w:rPr>
-                <w:color w:val="auto"/>
-                <w:sz w:val="16"/>
-                <w:szCs w:val="16"/>
-              </w:rPr>
-              <w:t xml:space="preserve"> size</w:t>
+              <w:t>Check pages for layout changes while increasing/decreasing  font size</w:t>
             </w:r>
           </w:p>
         </w:tc>
@@ -4648,6 +4590,1157 @@
         </w:tc>
       </w:tr>
     </w:tbl>
+    <w:p>
+      <w:pPr>
+        <w:tabs>
+          <w:tab w:val="left" w:pos="11010"/>
+        </w:tabs>
+        <w:rPr>
+          <w:rFonts w:ascii="Arial" w:hAnsi="Arial" w:cs="Arial"/>
+        </w:rPr>
+      </w:pPr>
+    </w:p>
+    <w:p>
+      <w:pPr>
+        <w:tabs>
+          <w:tab w:val="left" w:pos="11010"/>
+        </w:tabs>
+        <w:rPr>
+          <w:rFonts w:ascii="Arial" w:hAnsi="Arial" w:cs="Arial"/>
+        </w:rPr>
+      </w:pPr>
+    </w:p>
+    <w:p>
+      <w:pPr>
+        <w:pStyle w:val="Default"/>
+        <w:rPr>
+          <w:b/>
+          <w:color w:val="auto"/>
+          <w:sz w:val="28"/>
+          <w:szCs w:val="28"/>
+        </w:rPr>
+      </w:pPr>
+    </w:p>
+    <w:p>
+      <w:pPr>
+        <w:pStyle w:val="Default"/>
+        <w:rPr>
+          <w:b/>
+          <w:color w:val="auto"/>
+          <w:sz w:val="28"/>
+          <w:szCs w:val="28"/>
+        </w:rPr>
+      </w:pPr>
+      <w:r>
+        <w:rPr>
+          <w:b/>
+          <w:color w:val="auto"/>
+          <w:sz w:val="28"/>
+          <w:szCs w:val="28"/>
+        </w:rPr>
+        <w:t>Browser: _______Chrome</w:t>
+      </w:r>
+      <w:r>
+        <w:rPr>
+          <w:b/>
+          <w:color w:val="auto"/>
+          <w:sz w:val="28"/>
+          <w:szCs w:val="28"/>
+        </w:rPr>
+        <w:t xml:space="preserve"> ________</w:t>
+      </w:r>
+      <w:r>
+        <w:rPr>
+          <w:b/>
+          <w:color w:val="auto"/>
+          <w:sz w:val="28"/>
+          <w:szCs w:val="28"/>
+        </w:rPr>
+        <w:tab/>
+        <w:t>Platform: _________</w:t>
+      </w:r>
+      <w:r>
+        <w:rPr>
+          <w:b/>
+          <w:color w:val="auto"/>
+          <w:sz w:val="28"/>
+          <w:szCs w:val="28"/>
+        </w:rPr>
+        <w:t>Mac OSX</w:t>
+      </w:r>
+    </w:p>
+    <w:p>
+      <w:pPr>
+        <w:pStyle w:val="Default"/>
+        <w:rPr>
+          <w:color w:val="auto"/>
+          <w:sz w:val="20"/>
+          <w:szCs w:val="20"/>
+        </w:rPr>
+      </w:pPr>
+    </w:p>
+    <w:p>
+      <w:pPr>
+        <w:pStyle w:val="Default"/>
+        <w:rPr>
+          <w:color w:val="auto"/>
+          <w:sz w:val="20"/>
+          <w:szCs w:val="20"/>
+        </w:rPr>
+      </w:pPr>
+    </w:p>
+    <w:tbl>
+      <w:tblPr>
+        <w:tblW w:w="0" w:type="auto"/>
+        <w:tblInd w:w="108" w:type="dxa"/>
+        <w:tblBorders>
+          <w:top w:val="single" w:sz="4" w:space="0" w:color="auto"/>
+          <w:left w:val="single" w:sz="4" w:space="0" w:color="auto"/>
+          <w:bottom w:val="single" w:sz="4" w:space="0" w:color="auto"/>
+          <w:right w:val="single" w:sz="4" w:space="0" w:color="auto"/>
+          <w:insideH w:val="single" w:sz="4" w:space="0" w:color="auto"/>
+          <w:insideV w:val="single" w:sz="4" w:space="0" w:color="auto"/>
+        </w:tblBorders>
+        <w:tblLayout w:type="fixed"/>
+        <w:tblLook w:val="01E0" w:firstRow="1" w:lastRow="1" w:firstColumn="1" w:lastColumn="1" w:noHBand="0" w:noVBand="0"/>
+      </w:tblPr>
+      <w:tblGrid>
+        <w:gridCol w:w="630"/>
+        <w:gridCol w:w="2790"/>
+        <w:gridCol w:w="4140"/>
+        <w:gridCol w:w="990"/>
+        <w:gridCol w:w="3150"/>
+        <w:gridCol w:w="2610"/>
+      </w:tblGrid>
+      <w:tr>
+        <w:trPr>
+          <w:tblHeader/>
+        </w:trPr>
+        <w:tc>
+          <w:tcPr>
+            <w:tcW w:w="630" w:type="dxa"/>
+            <w:shd w:val="clear" w:color="auto" w:fill="E6E6E6"/>
+          </w:tcPr>
+          <w:p>
+            <w:pPr>
+              <w:pStyle w:val="Default"/>
+              <w:spacing w:before="20" w:after="20"/>
+              <w:jc w:val="center"/>
+              <w:rPr>
+                <w:b/>
+                <w:bCs/>
+                <w:color w:val="auto"/>
+                <w:sz w:val="16"/>
+                <w:szCs w:val="16"/>
+              </w:rPr>
+            </w:pPr>
+            <w:r>
+              <w:rPr>
+                <w:b/>
+                <w:bCs/>
+                <w:color w:val="auto"/>
+                <w:sz w:val="16"/>
+                <w:szCs w:val="16"/>
+              </w:rPr>
+              <w:t>Test #</w:t>
+            </w:r>
+          </w:p>
+        </w:tc>
+        <w:tc>
+          <w:tcPr>
+            <w:tcW w:w="2790" w:type="dxa"/>
+            <w:shd w:val="clear" w:color="auto" w:fill="E6E6E6"/>
+          </w:tcPr>
+          <w:p>
+            <w:pPr>
+              <w:pStyle w:val="Default"/>
+              <w:spacing w:before="20" w:after="20"/>
+              <w:jc w:val="center"/>
+              <w:rPr>
+                <w:b/>
+                <w:color w:val="auto"/>
+                <w:sz w:val="16"/>
+                <w:szCs w:val="16"/>
+              </w:rPr>
+            </w:pPr>
+            <w:r>
+              <w:rPr>
+                <w:b/>
+                <w:color w:val="auto"/>
+                <w:sz w:val="16"/>
+                <w:szCs w:val="16"/>
+              </w:rPr>
+              <w:t>Test Case</w:t>
+            </w:r>
+          </w:p>
+          <w:p>
+            <w:pPr>
+              <w:pStyle w:val="Default"/>
+              <w:spacing w:before="20" w:after="20"/>
+              <w:jc w:val="center"/>
+              <w:rPr>
+                <w:b/>
+                <w:color w:val="auto"/>
+                <w:sz w:val="16"/>
+                <w:szCs w:val="16"/>
+              </w:rPr>
+            </w:pPr>
+            <w:r>
+              <w:rPr>
+                <w:b/>
+                <w:color w:val="auto"/>
+                <w:sz w:val="16"/>
+                <w:szCs w:val="16"/>
+              </w:rPr>
+              <w:t>(include page URL)</w:t>
+            </w:r>
+          </w:p>
+        </w:tc>
+        <w:tc>
+          <w:tcPr>
+            <w:tcW w:w="4140" w:type="dxa"/>
+            <w:shd w:val="clear" w:color="auto" w:fill="E6E6E6"/>
+          </w:tcPr>
+          <w:p>
+            <w:pPr>
+              <w:pStyle w:val="Default"/>
+              <w:spacing w:before="20" w:after="20"/>
+              <w:jc w:val="center"/>
+              <w:rPr>
+                <w:b/>
+                <w:color w:val="auto"/>
+                <w:sz w:val="16"/>
+                <w:szCs w:val="16"/>
+              </w:rPr>
+            </w:pPr>
+            <w:r>
+              <w:rPr>
+                <w:b/>
+                <w:color w:val="auto"/>
+                <w:sz w:val="16"/>
+                <w:szCs w:val="16"/>
+              </w:rPr>
+              <w:t>Test Execution Steps</w:t>
+            </w:r>
+          </w:p>
+        </w:tc>
+        <w:tc>
+          <w:tcPr>
+            <w:tcW w:w="990" w:type="dxa"/>
+            <w:shd w:val="clear" w:color="auto" w:fill="E6E6E6"/>
+          </w:tcPr>
+          <w:p>
+            <w:pPr>
+              <w:pStyle w:val="Default"/>
+              <w:spacing w:before="20" w:after="20"/>
+              <w:jc w:val="center"/>
+              <w:rPr>
+                <w:b/>
+                <w:bCs/>
+                <w:color w:val="auto"/>
+                <w:sz w:val="16"/>
+                <w:szCs w:val="16"/>
+              </w:rPr>
+            </w:pPr>
+            <w:r>
+              <w:rPr>
+                <w:b/>
+                <w:bCs/>
+                <w:color w:val="auto"/>
+                <w:sz w:val="16"/>
+                <w:szCs w:val="16"/>
+              </w:rPr>
+              <w:t>Pass/Fail</w:t>
+            </w:r>
+          </w:p>
+        </w:tc>
+        <w:tc>
+          <w:tcPr>
+            <w:tcW w:w="3150" w:type="dxa"/>
+            <w:shd w:val="clear" w:color="auto" w:fill="E6E6E6"/>
+          </w:tcPr>
+          <w:p>
+            <w:pPr>
+              <w:pStyle w:val="Default"/>
+              <w:spacing w:before="20" w:after="20"/>
+              <w:jc w:val="center"/>
+              <w:rPr>
+                <w:b/>
+                <w:bCs/>
+                <w:color w:val="auto"/>
+                <w:sz w:val="16"/>
+                <w:szCs w:val="16"/>
+              </w:rPr>
+            </w:pPr>
+            <w:r>
+              <w:rPr>
+                <w:b/>
+                <w:bCs/>
+                <w:color w:val="auto"/>
+                <w:sz w:val="16"/>
+                <w:szCs w:val="16"/>
+              </w:rPr>
+              <w:t>Details</w:t>
+            </w:r>
+          </w:p>
+        </w:tc>
+        <w:tc>
+          <w:tcPr>
+            <w:tcW w:w="2610" w:type="dxa"/>
+            <w:shd w:val="clear" w:color="auto" w:fill="E6E6E6"/>
+          </w:tcPr>
+          <w:p>
+            <w:pPr>
+              <w:pStyle w:val="Default"/>
+              <w:spacing w:before="20" w:after="20"/>
+              <w:jc w:val="center"/>
+              <w:rPr>
+                <w:b/>
+                <w:bCs/>
+                <w:color w:val="auto"/>
+                <w:sz w:val="16"/>
+                <w:szCs w:val="16"/>
+              </w:rPr>
+            </w:pPr>
+            <w:r>
+              <w:rPr>
+                <w:b/>
+                <w:bCs/>
+                <w:color w:val="auto"/>
+                <w:sz w:val="16"/>
+                <w:szCs w:val="16"/>
+              </w:rPr>
+              <w:t>Resolution</w:t>
+            </w:r>
+          </w:p>
+        </w:tc>
+      </w:tr>
+      <w:tr>
+        <w:tc>
+          <w:tcPr>
+            <w:tcW w:w="630" w:type="dxa"/>
+          </w:tcPr>
+          <w:p>
+            <w:pPr>
+              <w:pStyle w:val="Default"/>
+              <w:spacing w:before="20" w:after="20"/>
+              <w:ind w:left="360"/>
+              <w:rPr>
+                <w:bCs/>
+                <w:color w:val="auto"/>
+                <w:sz w:val="16"/>
+                <w:szCs w:val="16"/>
+              </w:rPr>
+            </w:pPr>
+            <w:r>
+              <w:rPr>
+                <w:bCs/>
+                <w:color w:val="auto"/>
+                <w:sz w:val="16"/>
+                <w:szCs w:val="16"/>
+              </w:rPr>
+              <w:t>1</w:t>
+            </w:r>
+          </w:p>
+        </w:tc>
+        <w:tc>
+          <w:tcPr>
+            <w:tcW w:w="2790" w:type="dxa"/>
+          </w:tcPr>
+          <w:p>
+            <w:pPr>
+              <w:pStyle w:val="Default"/>
+              <w:spacing w:before="20" w:after="20"/>
+              <w:rPr>
+                <w:color w:val="auto"/>
+                <w:sz w:val="16"/>
+                <w:szCs w:val="16"/>
+              </w:rPr>
+            </w:pPr>
+            <w:r>
+              <w:rPr>
+                <w:color w:val="auto"/>
+                <w:sz w:val="16"/>
+                <w:szCs w:val="16"/>
+              </w:rPr>
+              <w:t>All pages open correctly</w:t>
+            </w:r>
+          </w:p>
+        </w:tc>
+        <w:tc>
+          <w:tcPr>
+            <w:tcW w:w="4140" w:type="dxa"/>
+          </w:tcPr>
+          <w:p>
+            <w:pPr>
+              <w:pStyle w:val="MyList"/>
+              <w:numPr>
+                <w:ilvl w:val="0"/>
+                <w:numId w:val="0"/>
+              </w:numPr>
+            </w:pPr>
+            <w:r>
+              <w:t xml:space="preserve">1. </w:t>
+            </w:r>
+            <w:r>
+              <w:t xml:space="preserve">Open </w:t>
+            </w:r>
+            <w:r>
+              <w:t>xyz</w:t>
+            </w:r>
+            <w:r>
+              <w:t>.html</w:t>
+            </w:r>
+          </w:p>
+        </w:tc>
+        <w:tc>
+          <w:tcPr>
+            <w:tcW w:w="990" w:type="dxa"/>
+            <w:shd w:val="clear" w:color="auto" w:fill="auto"/>
+          </w:tcPr>
+          <w:p>
+            <w:pPr>
+              <w:pStyle w:val="Default"/>
+              <w:spacing w:before="20" w:after="20"/>
+              <w:rPr>
+                <w:bCs/>
+                <w:color w:val="auto"/>
+                <w:sz w:val="16"/>
+                <w:szCs w:val="16"/>
+              </w:rPr>
+            </w:pPr>
+            <w:r>
+              <w:rPr>
+                <w:bCs/>
+                <w:color w:val="auto"/>
+                <w:sz w:val="16"/>
+                <w:szCs w:val="16"/>
+              </w:rPr>
+              <w:t>Pass (?)</w:t>
+            </w:r>
+          </w:p>
+        </w:tc>
+        <w:tc>
+          <w:tcPr>
+            <w:tcW w:w="3150" w:type="dxa"/>
+            <w:shd w:val="clear" w:color="auto" w:fill="auto"/>
+          </w:tcPr>
+          <w:p>
+            <w:pPr>
+              <w:pStyle w:val="Default"/>
+              <w:spacing w:before="20" w:after="20"/>
+              <w:rPr>
+                <w:bCs/>
+                <w:color w:val="auto"/>
+                <w:sz w:val="16"/>
+                <w:szCs w:val="16"/>
+              </w:rPr>
+            </w:pPr>
+            <w:r>
+              <w:rPr>
+                <w:bCs/>
+                <w:color w:val="auto"/>
+                <w:sz w:val="16"/>
+                <w:szCs w:val="16"/>
+              </w:rPr>
+              <w:t>Layout changes</w:t>
+            </w:r>
+            <w:r>
+              <w:rPr>
+                <w:bCs/>
+                <w:color w:val="auto"/>
+                <w:sz w:val="16"/>
+                <w:szCs w:val="16"/>
+              </w:rPr>
+              <w:t xml:space="preserve"> on Game-Info page, </w:t>
+            </w:r>
+            <w:r>
+              <w:rPr>
+                <w:bCs/>
+                <w:color w:val="auto"/>
+                <w:sz w:val="16"/>
+                <w:szCs w:val="16"/>
+              </w:rPr>
+              <w:t>still readable yet not optimized.</w:t>
+            </w:r>
+            <w:bookmarkStart w:id="0" w:name="_GoBack"/>
+            <w:bookmarkEnd w:id="0"/>
+          </w:p>
+        </w:tc>
+        <w:tc>
+          <w:tcPr>
+            <w:tcW w:w="2610" w:type="dxa"/>
+            <w:shd w:val="clear" w:color="auto" w:fill="auto"/>
+          </w:tcPr>
+          <w:p>
+            <w:pPr>
+              <w:pStyle w:val="Default"/>
+              <w:spacing w:before="20" w:after="20"/>
+              <w:rPr>
+                <w:bCs/>
+                <w:color w:val="auto"/>
+                <w:sz w:val="16"/>
+                <w:szCs w:val="16"/>
+              </w:rPr>
+            </w:pPr>
+          </w:p>
+        </w:tc>
+      </w:tr>
+      <w:tr>
+        <w:tc>
+          <w:tcPr>
+            <w:tcW w:w="630" w:type="dxa"/>
+          </w:tcPr>
+          <w:p>
+            <w:pPr>
+              <w:pStyle w:val="Default"/>
+              <w:spacing w:before="20" w:after="20"/>
+              <w:ind w:left="360"/>
+              <w:rPr>
+                <w:bCs/>
+                <w:color w:val="auto"/>
+                <w:sz w:val="16"/>
+                <w:szCs w:val="16"/>
+              </w:rPr>
+            </w:pPr>
+            <w:r>
+              <w:rPr>
+                <w:bCs/>
+                <w:color w:val="auto"/>
+                <w:sz w:val="16"/>
+                <w:szCs w:val="16"/>
+              </w:rPr>
+              <w:t>2</w:t>
+            </w:r>
+          </w:p>
+        </w:tc>
+        <w:tc>
+          <w:tcPr>
+            <w:tcW w:w="2790" w:type="dxa"/>
+          </w:tcPr>
+          <w:p>
+            <w:pPr>
+              <w:pStyle w:val="Default"/>
+              <w:spacing w:before="20" w:after="20"/>
+              <w:rPr>
+                <w:color w:val="auto"/>
+                <w:sz w:val="16"/>
+                <w:szCs w:val="16"/>
+              </w:rPr>
+            </w:pPr>
+            <w:r>
+              <w:rPr>
+                <w:color w:val="auto"/>
+                <w:sz w:val="16"/>
+                <w:szCs w:val="16"/>
+              </w:rPr>
+              <w:t>Check pages for layout changes while increasing/decreasing  font size</w:t>
+            </w:r>
+          </w:p>
+        </w:tc>
+        <w:tc>
+          <w:tcPr>
+            <w:tcW w:w="4140" w:type="dxa"/>
+          </w:tcPr>
+          <w:p>
+            <w:pPr>
+              <w:pStyle w:val="ListNumber"/>
+              <w:numPr>
+                <w:ilvl w:val="0"/>
+                <w:numId w:val="0"/>
+              </w:numPr>
+              <w:rPr>
+                <w:rFonts w:ascii="Arial" w:hAnsi="Arial" w:cs="Arial"/>
+                <w:sz w:val="16"/>
+                <w:szCs w:val="16"/>
+              </w:rPr>
+            </w:pPr>
+            <w:r>
+              <w:rPr>
+                <w:rFonts w:ascii="Arial" w:hAnsi="Arial" w:cs="Arial"/>
+                <w:sz w:val="16"/>
+                <w:szCs w:val="16"/>
+              </w:rPr>
+              <w:t>1. Open xyz.html</w:t>
+            </w:r>
+          </w:p>
+          <w:p>
+            <w:pPr>
+              <w:pStyle w:val="ListNumber"/>
+              <w:numPr>
+                <w:ilvl w:val="0"/>
+                <w:numId w:val="0"/>
+              </w:numPr>
+              <w:rPr>
+                <w:rFonts w:ascii="Arial" w:hAnsi="Arial" w:cs="Arial"/>
+                <w:sz w:val="16"/>
+                <w:szCs w:val="16"/>
+              </w:rPr>
+            </w:pPr>
+            <w:r>
+              <w:rPr>
+                <w:rFonts w:ascii="Arial" w:hAnsi="Arial" w:cs="Arial"/>
+                <w:sz w:val="16"/>
+                <w:szCs w:val="16"/>
+              </w:rPr>
+              <w:t xml:space="preserve">2. </w:t>
+            </w:r>
+            <w:r>
+              <w:rPr>
+                <w:rFonts w:ascii="Arial" w:hAnsi="Arial" w:cs="Arial"/>
+                <w:sz w:val="16"/>
+                <w:szCs w:val="16"/>
+              </w:rPr>
+              <w:t>Increase</w:t>
+            </w:r>
+            <w:r>
+              <w:rPr>
+                <w:rFonts w:ascii="Arial" w:hAnsi="Arial" w:cs="Arial"/>
+                <w:sz w:val="16"/>
+                <w:szCs w:val="16"/>
+              </w:rPr>
+              <w:t>/Decrease</w:t>
+            </w:r>
+            <w:r>
+              <w:rPr>
+                <w:rFonts w:ascii="Arial" w:hAnsi="Arial" w:cs="Arial"/>
+                <w:sz w:val="16"/>
+                <w:szCs w:val="16"/>
+              </w:rPr>
+              <w:t xml:space="preserve"> font several times (command+ or control +)</w:t>
+            </w:r>
+          </w:p>
+        </w:tc>
+        <w:tc>
+          <w:tcPr>
+            <w:tcW w:w="990" w:type="dxa"/>
+            <w:shd w:val="clear" w:color="auto" w:fill="auto"/>
+          </w:tcPr>
+          <w:p>
+            <w:pPr>
+              <w:pStyle w:val="Default"/>
+              <w:spacing w:before="20" w:after="20"/>
+              <w:rPr>
+                <w:bCs/>
+                <w:color w:val="auto"/>
+                <w:sz w:val="16"/>
+                <w:szCs w:val="16"/>
+              </w:rPr>
+            </w:pPr>
+            <w:r>
+              <w:rPr>
+                <w:bCs/>
+                <w:color w:val="auto"/>
+                <w:sz w:val="16"/>
+                <w:szCs w:val="16"/>
+              </w:rPr>
+              <w:t>Pass</w:t>
+            </w:r>
+          </w:p>
+        </w:tc>
+        <w:tc>
+          <w:tcPr>
+            <w:tcW w:w="3150" w:type="dxa"/>
+            <w:shd w:val="clear" w:color="auto" w:fill="auto"/>
+          </w:tcPr>
+          <w:p>
+            <w:pPr>
+              <w:pStyle w:val="Default"/>
+              <w:spacing w:before="20" w:after="20"/>
+              <w:rPr>
+                <w:bCs/>
+                <w:color w:val="auto"/>
+                <w:sz w:val="16"/>
+                <w:szCs w:val="16"/>
+              </w:rPr>
+            </w:pPr>
+          </w:p>
+        </w:tc>
+        <w:tc>
+          <w:tcPr>
+            <w:tcW w:w="2610" w:type="dxa"/>
+            <w:shd w:val="clear" w:color="auto" w:fill="auto"/>
+          </w:tcPr>
+          <w:p>
+            <w:pPr>
+              <w:pStyle w:val="Default"/>
+              <w:spacing w:before="20" w:after="20"/>
+              <w:rPr>
+                <w:bCs/>
+                <w:color w:val="auto"/>
+                <w:sz w:val="16"/>
+                <w:szCs w:val="16"/>
+              </w:rPr>
+            </w:pPr>
+          </w:p>
+        </w:tc>
+      </w:tr>
+      <w:tr>
+        <w:tc>
+          <w:tcPr>
+            <w:tcW w:w="630" w:type="dxa"/>
+          </w:tcPr>
+          <w:p>
+            <w:pPr>
+              <w:pStyle w:val="Default"/>
+              <w:spacing w:before="20" w:after="20"/>
+              <w:ind w:left="360"/>
+              <w:rPr>
+                <w:bCs/>
+                <w:color w:val="auto"/>
+                <w:sz w:val="16"/>
+                <w:szCs w:val="16"/>
+              </w:rPr>
+            </w:pPr>
+            <w:r>
+              <w:rPr>
+                <w:bCs/>
+                <w:color w:val="auto"/>
+                <w:sz w:val="16"/>
+                <w:szCs w:val="16"/>
+              </w:rPr>
+              <w:t>3</w:t>
+            </w:r>
+          </w:p>
+        </w:tc>
+        <w:tc>
+          <w:tcPr>
+            <w:tcW w:w="2790" w:type="dxa"/>
+          </w:tcPr>
+          <w:p>
+            <w:pPr>
+              <w:pStyle w:val="Default"/>
+              <w:spacing w:before="20" w:after="20"/>
+              <w:rPr>
+                <w:color w:val="auto"/>
+                <w:sz w:val="16"/>
+                <w:szCs w:val="16"/>
+              </w:rPr>
+            </w:pPr>
+            <w:r>
+              <w:rPr>
+                <w:color w:val="auto"/>
+                <w:sz w:val="16"/>
+                <w:szCs w:val="16"/>
+              </w:rPr>
+              <w:t>Check pages for broken links</w:t>
+            </w:r>
+          </w:p>
+        </w:tc>
+        <w:tc>
+          <w:tcPr>
+            <w:tcW w:w="4140" w:type="dxa"/>
+          </w:tcPr>
+          <w:p>
+            <w:pPr>
+              <w:pStyle w:val="Default"/>
+              <w:spacing w:before="20" w:after="20"/>
+              <w:rPr>
+                <w:bCs/>
+                <w:color w:val="auto"/>
+                <w:sz w:val="16"/>
+                <w:szCs w:val="16"/>
+              </w:rPr>
+            </w:pPr>
+            <w:r>
+              <w:rPr>
+                <w:bCs/>
+                <w:color w:val="auto"/>
+                <w:sz w:val="16"/>
+                <w:szCs w:val="16"/>
+              </w:rPr>
+              <w:t>Use Xenu to check.</w:t>
+            </w:r>
+          </w:p>
+        </w:tc>
+        <w:tc>
+          <w:tcPr>
+            <w:tcW w:w="990" w:type="dxa"/>
+            <w:shd w:val="clear" w:color="auto" w:fill="auto"/>
+          </w:tcPr>
+          <w:p>
+            <w:pPr>
+              <w:pStyle w:val="Default"/>
+              <w:spacing w:before="20" w:after="20"/>
+              <w:rPr>
+                <w:bCs/>
+                <w:color w:val="auto"/>
+                <w:sz w:val="16"/>
+                <w:szCs w:val="16"/>
+              </w:rPr>
+            </w:pPr>
+            <w:r>
+              <w:rPr>
+                <w:bCs/>
+                <w:color w:val="auto"/>
+                <w:sz w:val="16"/>
+                <w:szCs w:val="16"/>
+              </w:rPr>
+              <w:t>Pass</w:t>
+            </w:r>
+          </w:p>
+        </w:tc>
+        <w:tc>
+          <w:tcPr>
+            <w:tcW w:w="3150" w:type="dxa"/>
+            <w:shd w:val="clear" w:color="auto" w:fill="auto"/>
+          </w:tcPr>
+          <w:p>
+            <w:pPr>
+              <w:pStyle w:val="Default"/>
+              <w:spacing w:before="20" w:after="20"/>
+              <w:rPr>
+                <w:bCs/>
+                <w:color w:val="auto"/>
+                <w:sz w:val="16"/>
+                <w:szCs w:val="16"/>
+              </w:rPr>
+            </w:pPr>
+          </w:p>
+        </w:tc>
+        <w:tc>
+          <w:tcPr>
+            <w:tcW w:w="2610" w:type="dxa"/>
+            <w:shd w:val="clear" w:color="auto" w:fill="auto"/>
+          </w:tcPr>
+          <w:p>
+            <w:pPr>
+              <w:pStyle w:val="Default"/>
+              <w:spacing w:before="20" w:after="20"/>
+              <w:rPr>
+                <w:bCs/>
+                <w:color w:val="auto"/>
+                <w:sz w:val="16"/>
+                <w:szCs w:val="16"/>
+              </w:rPr>
+            </w:pPr>
+          </w:p>
+        </w:tc>
+      </w:tr>
+      <w:tr>
+        <w:tc>
+          <w:tcPr>
+            <w:tcW w:w="630" w:type="dxa"/>
+          </w:tcPr>
+          <w:p>
+            <w:pPr>
+              <w:pStyle w:val="Default"/>
+              <w:spacing w:before="20" w:after="20"/>
+              <w:ind w:left="360"/>
+              <w:rPr>
+                <w:bCs/>
+                <w:color w:val="auto"/>
+                <w:sz w:val="16"/>
+                <w:szCs w:val="16"/>
+              </w:rPr>
+            </w:pPr>
+            <w:r>
+              <w:rPr>
+                <w:bCs/>
+                <w:color w:val="auto"/>
+                <w:sz w:val="16"/>
+                <w:szCs w:val="16"/>
+              </w:rPr>
+              <w:t>4</w:t>
+            </w:r>
+          </w:p>
+        </w:tc>
+        <w:tc>
+          <w:tcPr>
+            <w:tcW w:w="2790" w:type="dxa"/>
+          </w:tcPr>
+          <w:p>
+            <w:pPr>
+              <w:pStyle w:val="Default"/>
+              <w:spacing w:before="20" w:after="20"/>
+              <w:rPr>
+                <w:color w:val="auto"/>
+                <w:sz w:val="16"/>
+                <w:szCs w:val="16"/>
+              </w:rPr>
+            </w:pPr>
+            <w:r>
+              <w:rPr>
+                <w:color w:val="auto"/>
+                <w:sz w:val="16"/>
+                <w:szCs w:val="16"/>
+              </w:rPr>
+              <w:t xml:space="preserve">Check responsiveness for window size alteration </w:t>
+            </w:r>
+          </w:p>
+        </w:tc>
+        <w:tc>
+          <w:tcPr>
+            <w:tcW w:w="4140" w:type="dxa"/>
+          </w:tcPr>
+          <w:p>
+            <w:pPr>
+              <w:pStyle w:val="Default"/>
+              <w:spacing w:before="20" w:after="20"/>
+              <w:rPr>
+                <w:bCs/>
+                <w:color w:val="auto"/>
+                <w:sz w:val="16"/>
+                <w:szCs w:val="16"/>
+              </w:rPr>
+            </w:pPr>
+            <w:r>
+              <w:rPr>
+                <w:bCs/>
+                <w:color w:val="auto"/>
+                <w:sz w:val="16"/>
+                <w:szCs w:val="16"/>
+              </w:rPr>
+              <w:t>Open page, adjust to 800x600, make sure all content is still available.</w:t>
+            </w:r>
+          </w:p>
+        </w:tc>
+        <w:tc>
+          <w:tcPr>
+            <w:tcW w:w="990" w:type="dxa"/>
+            <w:shd w:val="clear" w:color="auto" w:fill="auto"/>
+          </w:tcPr>
+          <w:p>
+            <w:pPr>
+              <w:pStyle w:val="Default"/>
+              <w:spacing w:before="20" w:after="20"/>
+              <w:rPr>
+                <w:bCs/>
+                <w:color w:val="auto"/>
+                <w:sz w:val="16"/>
+                <w:szCs w:val="16"/>
+              </w:rPr>
+            </w:pPr>
+            <w:r>
+              <w:rPr>
+                <w:bCs/>
+                <w:color w:val="auto"/>
+                <w:sz w:val="16"/>
+                <w:szCs w:val="16"/>
+              </w:rPr>
+              <w:t>Pass</w:t>
+            </w:r>
+          </w:p>
+        </w:tc>
+        <w:tc>
+          <w:tcPr>
+            <w:tcW w:w="3150" w:type="dxa"/>
+            <w:shd w:val="clear" w:color="auto" w:fill="auto"/>
+          </w:tcPr>
+          <w:p>
+            <w:pPr>
+              <w:pStyle w:val="Default"/>
+              <w:spacing w:before="20" w:after="20"/>
+              <w:rPr>
+                <w:bCs/>
+                <w:color w:val="auto"/>
+                <w:sz w:val="16"/>
+                <w:szCs w:val="16"/>
+              </w:rPr>
+            </w:pPr>
+          </w:p>
+        </w:tc>
+        <w:tc>
+          <w:tcPr>
+            <w:tcW w:w="2610" w:type="dxa"/>
+            <w:shd w:val="clear" w:color="auto" w:fill="auto"/>
+          </w:tcPr>
+          <w:p>
+            <w:pPr>
+              <w:pStyle w:val="Default"/>
+              <w:spacing w:before="20" w:after="20"/>
+              <w:rPr>
+                <w:bCs/>
+                <w:color w:val="auto"/>
+                <w:sz w:val="16"/>
+                <w:szCs w:val="16"/>
+              </w:rPr>
+            </w:pPr>
+          </w:p>
+        </w:tc>
+      </w:tr>
+      <w:tr>
+        <w:tc>
+          <w:tcPr>
+            <w:tcW w:w="630" w:type="dxa"/>
+          </w:tcPr>
+          <w:p>
+            <w:pPr>
+              <w:pStyle w:val="Default"/>
+              <w:spacing w:before="20" w:after="20"/>
+              <w:ind w:left="360"/>
+              <w:rPr>
+                <w:bCs/>
+                <w:color w:val="auto"/>
+                <w:sz w:val="16"/>
+                <w:szCs w:val="16"/>
+              </w:rPr>
+            </w:pPr>
+            <w:r>
+              <w:rPr>
+                <w:bCs/>
+                <w:color w:val="auto"/>
+                <w:sz w:val="16"/>
+                <w:szCs w:val="16"/>
+              </w:rPr>
+              <w:t>5</w:t>
+            </w:r>
+          </w:p>
+        </w:tc>
+        <w:tc>
+          <w:tcPr>
+            <w:tcW w:w="2790" w:type="dxa"/>
+          </w:tcPr>
+          <w:p>
+            <w:pPr>
+              <w:pStyle w:val="Default"/>
+              <w:spacing w:before="20" w:after="20"/>
+              <w:rPr>
+                <w:color w:val="auto"/>
+                <w:sz w:val="16"/>
+                <w:szCs w:val="16"/>
+              </w:rPr>
+            </w:pPr>
+            <w:r>
+              <w:rPr>
+                <w:color w:val="auto"/>
+                <w:sz w:val="16"/>
+                <w:szCs w:val="16"/>
+              </w:rPr>
+              <w:t>Check functionality of Registration form</w:t>
+            </w:r>
+          </w:p>
+        </w:tc>
+        <w:tc>
+          <w:tcPr>
+            <w:tcW w:w="4140" w:type="dxa"/>
+          </w:tcPr>
+          <w:p>
+            <w:pPr>
+              <w:pStyle w:val="Default"/>
+              <w:numPr>
+                <w:ilvl w:val="0"/>
+                <w:numId w:val="11"/>
+              </w:numPr>
+              <w:spacing w:before="20" w:after="20"/>
+              <w:rPr>
+                <w:bCs/>
+                <w:color w:val="auto"/>
+                <w:sz w:val="16"/>
+                <w:szCs w:val="16"/>
+              </w:rPr>
+            </w:pPr>
+            <w:r>
+              <w:rPr>
+                <w:bCs/>
+                <w:color w:val="auto"/>
+                <w:sz w:val="16"/>
+                <w:szCs w:val="16"/>
+              </w:rPr>
+              <w:t>Make sure layout doesn’t shift.</w:t>
+            </w:r>
+          </w:p>
+          <w:p>
+            <w:pPr>
+              <w:pStyle w:val="Default"/>
+              <w:numPr>
+                <w:ilvl w:val="0"/>
+                <w:numId w:val="11"/>
+              </w:numPr>
+              <w:spacing w:before="20" w:after="20"/>
+              <w:rPr>
+                <w:bCs/>
+                <w:color w:val="auto"/>
+                <w:sz w:val="16"/>
+                <w:szCs w:val="16"/>
+              </w:rPr>
+            </w:pPr>
+            <w:r>
+              <w:rPr>
+                <w:bCs/>
+                <w:color w:val="auto"/>
+                <w:sz w:val="16"/>
+                <w:szCs w:val="16"/>
+              </w:rPr>
+              <w:t>Confirm results of submission</w:t>
+            </w:r>
+          </w:p>
+        </w:tc>
+        <w:tc>
+          <w:tcPr>
+            <w:tcW w:w="990" w:type="dxa"/>
+            <w:shd w:val="clear" w:color="auto" w:fill="auto"/>
+          </w:tcPr>
+          <w:p>
+            <w:pPr>
+              <w:pStyle w:val="Default"/>
+              <w:spacing w:before="20" w:after="20"/>
+              <w:rPr>
+                <w:bCs/>
+                <w:color w:val="auto"/>
+                <w:sz w:val="16"/>
+                <w:szCs w:val="16"/>
+              </w:rPr>
+            </w:pPr>
+            <w:r>
+              <w:rPr>
+                <w:bCs/>
+                <w:color w:val="auto"/>
+                <w:sz w:val="16"/>
+                <w:szCs w:val="16"/>
+              </w:rPr>
+              <w:t>Pass</w:t>
+            </w:r>
+          </w:p>
+        </w:tc>
+        <w:tc>
+          <w:tcPr>
+            <w:tcW w:w="3150" w:type="dxa"/>
+            <w:shd w:val="clear" w:color="auto" w:fill="auto"/>
+          </w:tcPr>
+          <w:p>
+            <w:pPr>
+              <w:pStyle w:val="Default"/>
+              <w:spacing w:before="20" w:after="20"/>
+              <w:rPr>
+                <w:bCs/>
+                <w:color w:val="auto"/>
+                <w:sz w:val="16"/>
+                <w:szCs w:val="16"/>
+              </w:rPr>
+            </w:pPr>
+          </w:p>
+        </w:tc>
+        <w:tc>
+          <w:tcPr>
+            <w:tcW w:w="2610" w:type="dxa"/>
+            <w:shd w:val="clear" w:color="auto" w:fill="auto"/>
+          </w:tcPr>
+          <w:p>
+            <w:pPr>
+              <w:pStyle w:val="Default"/>
+              <w:spacing w:before="20" w:after="20"/>
+              <w:rPr>
+                <w:bCs/>
+                <w:color w:val="auto"/>
+                <w:sz w:val="16"/>
+                <w:szCs w:val="16"/>
+              </w:rPr>
+            </w:pPr>
+          </w:p>
+        </w:tc>
+      </w:tr>
+    </w:tbl>
+    <w:p>
+      <w:pPr>
+        <w:tabs>
+          <w:tab w:val="left" w:pos="11010"/>
+        </w:tabs>
+        <w:rPr>
+          <w:rFonts w:ascii="Arial" w:hAnsi="Arial" w:cs="Arial"/>
+        </w:rPr>
+      </w:pPr>
+    </w:p>
     <w:p>
       <w:pPr>
         <w:tabs>
@@ -5745,6 +6838,98 @@
     </w:lvl>
   </w:abstractNum>
   <w:abstractNum w:abstractNumId="9" w15:restartNumberingAfterBreak="0">
+    <w:nsid w:val="76CB236C"/>
+    <w:multiLevelType w:val="hybridMultilevel"/>
+    <w:tmpl w:val="DA18533C"/>
+    <w:lvl w:ilvl="0" w:tplc="19008794">
+      <w:start w:val="1"/>
+      <w:numFmt w:val="decimal"/>
+      <w:lvlText w:val="%1."/>
+      <w:lvlJc w:val="left"/>
+      <w:pPr>
+        <w:tabs>
+          <w:tab w:val="num" w:pos="1440"/>
+        </w:tabs>
+        <w:ind w:left="1440" w:hanging="360"/>
+      </w:pPr>
+      <w:rPr>
+        <w:rFonts w:hint="default"/>
+      </w:rPr>
+    </w:lvl>
+    <w:lvl w:ilvl="1" w:tplc="0C090019" w:tentative="1">
+      <w:start w:val="1"/>
+      <w:numFmt w:val="lowerLetter"/>
+      <w:lvlText w:val="%2."/>
+      <w:lvlJc w:val="left"/>
+      <w:pPr>
+        <w:ind w:left="1800" w:hanging="360"/>
+      </w:pPr>
+    </w:lvl>
+    <w:lvl w:ilvl="2" w:tplc="0C09001B" w:tentative="1">
+      <w:start w:val="1"/>
+      <w:numFmt w:val="lowerRoman"/>
+      <w:lvlText w:val="%3."/>
+      <w:lvlJc w:val="right"/>
+      <w:pPr>
+        <w:ind w:left="2520" w:hanging="180"/>
+      </w:pPr>
+    </w:lvl>
+    <w:lvl w:ilvl="3" w:tplc="0C09000F" w:tentative="1">
+      <w:start w:val="1"/>
+      <w:numFmt w:val="decimal"/>
+      <w:lvlText w:val="%4."/>
+      <w:lvlJc w:val="left"/>
+      <w:pPr>
+        <w:ind w:left="3240" w:hanging="360"/>
+      </w:pPr>
+    </w:lvl>
+    <w:lvl w:ilvl="4" w:tplc="0C090019" w:tentative="1">
+      <w:start w:val="1"/>
+      <w:numFmt w:val="lowerLetter"/>
+      <w:lvlText w:val="%5."/>
+      <w:lvlJc w:val="left"/>
+      <w:pPr>
+        <w:ind w:left="3960" w:hanging="360"/>
+      </w:pPr>
+    </w:lvl>
+    <w:lvl w:ilvl="5" w:tplc="0C09001B" w:tentative="1">
+      <w:start w:val="1"/>
+      <w:numFmt w:val="lowerRoman"/>
+      <w:lvlText w:val="%6."/>
+      <w:lvlJc w:val="right"/>
+      <w:pPr>
+        <w:ind w:left="4680" w:hanging="180"/>
+      </w:pPr>
+    </w:lvl>
+    <w:lvl w:ilvl="6" w:tplc="0C09000F" w:tentative="1">
+      <w:start w:val="1"/>
+      <w:numFmt w:val="decimal"/>
+      <w:lvlText w:val="%7."/>
+      <w:lvlJc w:val="left"/>
+      <w:pPr>
+        <w:ind w:left="5400" w:hanging="360"/>
+      </w:pPr>
+    </w:lvl>
+    <w:lvl w:ilvl="7" w:tplc="0C090019" w:tentative="1">
+      <w:start w:val="1"/>
+      <w:numFmt w:val="lowerLetter"/>
+      <w:lvlText w:val="%8."/>
+      <w:lvlJc w:val="left"/>
+      <w:pPr>
+        <w:ind w:left="6120" w:hanging="360"/>
+      </w:pPr>
+    </w:lvl>
+    <w:lvl w:ilvl="8" w:tplc="0C09001B" w:tentative="1">
+      <w:start w:val="1"/>
+      <w:numFmt w:val="lowerRoman"/>
+      <w:lvlText w:val="%9."/>
+      <w:lvlJc w:val="right"/>
+      <w:pPr>
+        <w:ind w:left="6840" w:hanging="180"/>
+      </w:pPr>
+    </w:lvl>
+  </w:abstractNum>
+  <w:abstractNum w:abstractNumId="10" w15:restartNumberingAfterBreak="0">
     <w:nsid w:val="7DC24661"/>
     <w:multiLevelType w:val="hybridMultilevel"/>
     <w:tmpl w:val="D0584444"/>
@@ -5870,7 +7055,7 @@
     <w:abstractNumId w:val="3"/>
   </w:num>
   <w:num w:numId="3">
-    <w:abstractNumId w:val="9"/>
+    <w:abstractNumId w:val="10"/>
   </w:num>
   <w:num w:numId="4">
     <w:abstractNumId w:val="8"/>
@@ -5892,6 +7077,9 @@
   </w:num>
   <w:num w:numId="10">
     <w:abstractNumId w:val="2"/>
+  </w:num>
+  <w:num w:numId="11">
+    <w:abstractNumId w:val="9"/>
   </w:num>
   <w:numIdMacAtCleanup w:val="7"/>
 </w:numbering>
@@ -7360,7 +8548,7 @@
 </file>
 
 <file path=customXml/itemProps1.xml><?xml version="1.0" encoding="utf-8"?>
-<ds:datastoreItem xmlns:ds="http://schemas.openxmlformats.org/officeDocument/2006/customXml" ds:itemID="{7172842B-F929-4773-A1B6-BEECC96B9113}">
+<ds:datastoreItem xmlns:ds="http://schemas.openxmlformats.org/officeDocument/2006/customXml" ds:itemID="{F17C9D0B-D742-4321-A56F-CE4E17FF0513}">
   <ds:schemaRefs>
     <ds:schemaRef ds:uri="http://schemas.openxmlformats.org/officeDocument/2006/bibliography"/>
   </ds:schemaRefs>

</xml_diff>